<commit_message>
Edición mapa conceptual y guía didáctica
Edición mapa conceptual y guía didáctica de MA_08_09_CO.
Corrección de estilo guía didáctica MA_08_08_Co.
</commit_message>
<xml_diff>
--- a/fuentes/contenidos/grado08/guion09/MA_08_09_CO_GUIA_DIDACTICA.docx
+++ b/fuentes/contenidos/grado08/guion09/MA_08_09_CO_GUIA_DIDACTICA.docx
@@ -9,8 +9,6 @@
           <w:b/>
         </w:rPr>
       </w:pPr>
-      <w:bookmarkStart w:id="0" w:name="_GoBack"/>
-      <w:bookmarkEnd w:id="0"/>
       <w:r>
         <w:rPr>
           <w:b/>
@@ -33,7 +31,7 @@
         <w:t xml:space="preserve">: </w:t>
       </w:r>
       <w:r>
-        <w:t>Métodos de razonamiento</w:t>
+        <w:t>Los triángulos y los cuadriláteros</w:t>
       </w:r>
     </w:p>
     <w:p>
@@ -41,21 +39,65 @@
         <w:spacing w:after="0"/>
         <w:jc w:val="both"/>
       </w:pPr>
-      <w:r>
-        <w:rPr>
-          <w:b/>
-        </w:rPr>
-        <w:t>Pensamiento:</w:t>
-      </w:r>
-      <w:r>
-        <w:t xml:space="preserve"> </w:t>
-      </w:r>
-      <w:r>
-        <w:t>Geométrico y sistemas geométricos</w:t>
-      </w:r>
-    </w:p>
-    <w:p>
-      <w:pPr>
+    </w:p>
+    <w:p>
+      <w:pPr>
+        <w:spacing w:after="0"/>
+        <w:jc w:val="both"/>
+        <w:rPr>
+          <w:b/>
+        </w:rPr>
+      </w:pPr>
+      <w:r>
+        <w:rPr>
+          <w:b/>
+        </w:rPr>
+        <w:t>Objetivo</w:t>
+      </w:r>
+    </w:p>
+    <w:p>
+      <w:pPr>
+        <w:spacing w:after="0"/>
+        <w:jc w:val="both"/>
+        <w:rPr>
+          <w:b/>
+        </w:rPr>
+      </w:pPr>
+      <w:r>
+        <w:rPr>
+          <w:b/>
+        </w:rPr>
+        <w:t xml:space="preserve">Pensamiento </w:t>
+      </w:r>
+      <w:r>
+        <w:rPr>
+          <w:b/>
+        </w:rPr>
+        <w:t>espacial</w:t>
+      </w:r>
+      <w:r>
+        <w:rPr>
+          <w:b/>
+        </w:rPr>
+        <w:t xml:space="preserve"> y sistemas geométricos</w:t>
+      </w:r>
+    </w:p>
+    <w:p>
+      <w:pPr>
+        <w:spacing w:after="0"/>
+        <w:jc w:val="both"/>
+        <w:rPr>
+          <w:b/>
+        </w:rPr>
+      </w:pPr>
+    </w:p>
+    <w:p>
+      <w:pPr>
+        <w:pStyle w:val="Prrafodelista"/>
+        <w:numPr>
+          <w:ilvl w:val="0"/>
+          <w:numId w:val="2"/>
+        </w:numPr>
         <w:autoSpaceDE w:val="0"/>
         <w:autoSpaceDN w:val="0"/>
         <w:adjustRightInd w:val="0"/>
@@ -68,22 +110,32 @@
       </w:pPr>
       <w:r>
         <w:rPr>
-          <w:b/>
-        </w:rPr>
-        <w:t>Estándar</w:t>
-      </w:r>
-      <w:r>
-        <w:t xml:space="preserve">: </w:t>
-      </w:r>
-      <w:r>
-        <w:rPr>
           <w:rFonts w:eastAsia="Microsoft JhengHei Light" w:cs="Times New Roman"/>
         </w:rPr>
-        <w:t>Conjeturo y veriﬁco propiedades de congruencias y semejanzas entre figuras bidimensionales y entre objetos tridimensionales en la solución de problemas.</w:t>
-      </w:r>
-    </w:p>
-    <w:p>
-      <w:pPr>
+        <w:t xml:space="preserve">Conjeturo y </w:t>
+      </w:r>
+      <w:proofErr w:type="spellStart"/>
+      <w:r>
+        <w:rPr>
+          <w:rFonts w:eastAsia="Microsoft JhengHei Light" w:cs="Times New Roman"/>
+        </w:rPr>
+        <w:t>veriﬁco</w:t>
+      </w:r>
+      <w:proofErr w:type="spellEnd"/>
+      <w:r>
+        <w:rPr>
+          <w:rFonts w:eastAsia="Microsoft JhengHei Light" w:cs="Times New Roman"/>
+        </w:rPr>
+        <w:t xml:space="preserve"> propiedades de congruencias y semejanzas entre figuras bidimensionales y entre objetos tridimensionales en la solución de problemas.</w:t>
+      </w:r>
+    </w:p>
+    <w:p>
+      <w:pPr>
+        <w:pStyle w:val="Prrafodelista"/>
+        <w:numPr>
+          <w:ilvl w:val="0"/>
+          <w:numId w:val="2"/>
+        </w:numPr>
         <w:autoSpaceDE w:val="0"/>
         <w:autoSpaceDN w:val="0"/>
         <w:adjustRightInd w:val="0"/>
@@ -92,6 +144,18 @@
           <w:rFonts w:cstheme="minorHAnsi"/>
         </w:rPr>
       </w:pPr>
+      <w:r>
+        <w:rPr>
+          <w:rFonts w:cstheme="minorHAnsi"/>
+        </w:rPr>
+        <w:t xml:space="preserve">Aplico y justifico criterios de congruencias entre triángulos en la resolución y formulación de problemas. </w:t>
+      </w:r>
+      <w:r>
+        <w:rPr>
+          <w:rFonts w:cstheme="minorHAnsi"/>
+        </w:rPr>
+        <w:t xml:space="preserve"> </w:t>
+      </w:r>
     </w:p>
     <w:p>
       <w:pPr>
@@ -99,22 +163,14 @@
         <w:autoSpaceDN w:val="0"/>
         <w:adjustRightInd w:val="0"/>
         <w:spacing w:after="0" w:line="240" w:lineRule="auto"/>
-        <w:rPr>
-          <w:rFonts w:cstheme="minorHAnsi"/>
-        </w:rPr>
-      </w:pPr>
-      <w:r>
-        <w:rPr>
-          <w:rFonts w:cstheme="minorHAnsi"/>
-        </w:rPr>
-        <w:t xml:space="preserve">Aplico y justifico criterios de congruencias entre triángulos en la resolución y formulación de problemas. </w:t>
-      </w:r>
-      <w:r>
-        <w:rPr>
-          <w:rFonts w:cstheme="minorHAnsi"/>
-        </w:rPr>
-        <w:t xml:space="preserve"> </w:t>
-      </w:r>
+        <w:jc w:val="both"/>
+        <w:rPr>
+          <w:rFonts w:ascii="CheltenhamStd-LightCond" w:hAnsi="CheltenhamStd-LightCond" w:cs="CheltenhamStd-LightCond"/>
+          <w:color w:val="58595B"/>
+          <w:sz w:val="20"/>
+          <w:szCs w:val="20"/>
+        </w:rPr>
+      </w:pPr>
     </w:p>
     <w:p>
       <w:pPr>
@@ -124,124 +180,22 @@
         <w:spacing w:after="0" w:line="240" w:lineRule="auto"/>
         <w:jc w:val="both"/>
         <w:rPr>
-          <w:rFonts w:ascii="CheltenhamStd-LightCond" w:hAnsi="CheltenhamStd-LightCond" w:cs="CheltenhamStd-LightCond"/>
-          <w:color w:val="58595B"/>
-          <w:sz w:val="20"/>
-          <w:szCs w:val="20"/>
-        </w:rPr>
-      </w:pPr>
-    </w:p>
-    <w:p>
-      <w:pPr>
-        <w:autoSpaceDE w:val="0"/>
-        <w:autoSpaceDN w:val="0"/>
-        <w:adjustRightInd w:val="0"/>
-        <w:spacing w:after="0" w:line="240" w:lineRule="auto"/>
-        <w:jc w:val="both"/>
-        <w:rPr>
           <w:rFonts w:cstheme="minorHAnsi"/>
         </w:rPr>
       </w:pPr>
-      <w:r>
-        <w:rPr>
-          <w:rFonts w:cstheme="minorHAnsi"/>
-          <w:b/>
-        </w:rPr>
-        <w:t xml:space="preserve">Competencias </w:t>
-      </w:r>
-      <w:r>
-        <w:rPr>
-          <w:rFonts w:cstheme="minorHAnsi"/>
-          <w:b/>
-        </w:rPr>
-        <w:t>generales</w:t>
-      </w:r>
-      <w:r>
-        <w:rPr>
-          <w:rFonts w:cstheme="minorHAnsi"/>
-        </w:rPr>
-        <w:t>: Interpretación,</w:t>
-      </w:r>
-      <w:r>
-        <w:rPr>
-          <w:rFonts w:cstheme="minorHAnsi"/>
-        </w:rPr>
-        <w:t xml:space="preserve"> argumentación </w:t>
-      </w:r>
-      <w:r>
-        <w:rPr>
-          <w:rFonts w:cstheme="minorHAnsi"/>
-        </w:rPr>
-        <w:t>y proposición</w:t>
-      </w:r>
-      <w:r>
-        <w:rPr>
-          <w:rFonts w:cstheme="minorHAnsi"/>
-        </w:rPr>
-        <w:t>.</w:t>
-      </w:r>
-    </w:p>
-    <w:p>
-      <w:pPr>
-        <w:autoSpaceDE w:val="0"/>
-        <w:autoSpaceDN w:val="0"/>
-        <w:adjustRightInd w:val="0"/>
-        <w:spacing w:after="0" w:line="240" w:lineRule="auto"/>
-        <w:jc w:val="both"/>
-        <w:rPr>
-          <w:rFonts w:cstheme="minorHAnsi"/>
-        </w:rPr>
-      </w:pPr>
-      <w:r>
-        <w:rPr>
-          <w:rFonts w:cstheme="minorHAnsi"/>
-          <w:b/>
-        </w:rPr>
-        <w:t>Procesos generales</w:t>
-      </w:r>
-      <w:r>
-        <w:rPr>
-          <w:rFonts w:cstheme="minorHAnsi"/>
-        </w:rPr>
-        <w:t>: Comunicación</w:t>
-      </w:r>
-      <w:r>
-        <w:rPr>
-          <w:rFonts w:cstheme="minorHAnsi"/>
-        </w:rPr>
-        <w:t>, modelación, solución de problemas</w:t>
-      </w:r>
-      <w:r>
-        <w:rPr>
-          <w:rFonts w:cstheme="minorHAnsi"/>
-        </w:rPr>
-        <w:t>, razonamiento.</w:t>
-      </w:r>
-    </w:p>
-    <w:p>
-      <w:pPr>
-        <w:autoSpaceDE w:val="0"/>
-        <w:autoSpaceDN w:val="0"/>
-        <w:adjustRightInd w:val="0"/>
-        <w:spacing w:after="0" w:line="240" w:lineRule="auto"/>
-        <w:jc w:val="both"/>
-        <w:rPr>
-          <w:rFonts w:cstheme="minorHAnsi"/>
-        </w:rPr>
-      </w:pPr>
-    </w:p>
-    <w:p>
-      <w:pPr>
-        <w:jc w:val="both"/>
-        <w:rPr>
-          <w:b/>
-        </w:rPr>
-      </w:pPr>
-      <w:r>
-        <w:rPr>
-          <w:b/>
-        </w:rPr>
-        <w:t>Competencias matemáticas:</w:t>
+    </w:p>
+    <w:p>
+      <w:pPr>
+        <w:jc w:val="both"/>
+        <w:rPr>
+          <w:b/>
+        </w:rPr>
+      </w:pPr>
+      <w:r>
+        <w:rPr>
+          <w:b/>
+        </w:rPr>
+        <w:t>Objetivos competenciales</w:t>
       </w:r>
     </w:p>
     <w:p>
@@ -273,7 +227,10 @@
         <w:jc w:val="both"/>
       </w:pPr>
       <w:r>
-        <w:t xml:space="preserve">demuestra </w:t>
+        <w:t>D</w:t>
+      </w:r>
+      <w:r>
+        <w:t xml:space="preserve">emuestra </w:t>
       </w:r>
       <w:r>
         <w:t>la congruencia de dos triángulos a través de los diferentes criterios.</w:t>
@@ -315,6 +272,14 @@
           <w:b/>
         </w:rPr>
       </w:pPr>
+    </w:p>
+    <w:p>
+      <w:pPr>
+        <w:jc w:val="both"/>
+        <w:rPr>
+          <w:b/>
+        </w:rPr>
+      </w:pPr>
       <w:r>
         <w:rPr>
           <w:b/>
@@ -327,15 +292,33 @@
         <w:jc w:val="both"/>
       </w:pPr>
       <w:r>
-        <w:t>Este tema fortalece el concepto de demostración matemática que contribuye que contribuye en el proceso de comunicación y la competencia de argumentación en el estudiante para mostrar la importancia que tiene exponer una idea a través de argumentos válidos.</w:t>
-      </w:r>
-    </w:p>
-    <w:p>
-      <w:pPr>
-        <w:jc w:val="both"/>
-      </w:pPr>
-      <w:r>
-        <w:t>El tema inicia con la definición de triangulo para lo que se propone que el estudiante realice su propia definición buscando que sea lo más precisa posible en este caso el profesor de be debatir y contra argumentar cada definición que proponga el estudiante. Luego se estudian sus propiedades, para ello debe proponer diversos ejemplos y guiarlos mediante preguntas como: ¿cuánto es la suma de las medidas de los ángulos internos en cada triangulo? ¿Qué relación hay entre un ángulo externo y los ángulos internos? ¿Qué sucede con la medida de un lado con respecto a la suma de la medida de los otros dos?</w:t>
+        <w:t>Este tema fortalece el concepto de demostración matemática que contribuye en el proceso de comunicación y la competencia de argumentación en el estudiante para mostrar la importancia que tiene exponer una idea a través de argumentos válidos.</w:t>
+      </w:r>
+    </w:p>
+    <w:p>
+      <w:pPr>
+        <w:jc w:val="both"/>
+      </w:pPr>
+      <w:r>
+        <w:t xml:space="preserve">El tema </w:t>
+      </w:r>
+      <w:r>
+        <w:t>inicia con la definición de triá</w:t>
+      </w:r>
+      <w:r>
+        <w:t>ngulo para lo que se propone que el estudiante realice su propia definición buscando que sea lo más precisa posible</w:t>
+      </w:r>
+      <w:r>
+        <w:t>,</w:t>
+      </w:r>
+      <w:r>
+        <w:t xml:space="preserve"> en este caso el </w:t>
+      </w:r>
+      <w:r>
+        <w:t>docente</w:t>
+      </w:r>
+      <w:r>
+        <w:t xml:space="preserve"> debe debatir y contra argumentar cada definición que proponga el estudiante. Luego se estudian sus propiedades, para ello debe proponer diversos ejemplos y guiarlos mediante preguntas como: ¿cuánto es la suma de las medidas de los ángulos internos en cada triangulo? ¿Qué relación hay entre un ángulo externo y los ángulos internos? ¿Qué sucede con la medida de un lado con respecto a la suma de la medida de los otros dos?</w:t>
       </w:r>
     </w:p>
     <w:p>
@@ -354,7 +337,19 @@
         <w:t>Posteriormente</w:t>
       </w:r>
       <w:r>
-        <w:t xml:space="preserve"> se estudian las líneas notables y los puntos notables en un triángulo. Aquí se sugiere que se le brinden al estudiante los pasos de cada construcción y que argumente cada paso y luego realice una conjetura de los resultados obtenidos. Para ello en grupos cada estudiante debe construir un triángulo diferente y luego compara sus resultados y verificar su conjetura.</w:t>
+        <w:t xml:space="preserve"> se estudian las líneas notables y los puntos notables en un triángulo. Aquí se sugiere que se le brinden al estudiante los pasos de cada construc</w:t>
+      </w:r>
+      <w:r>
+        <w:t>ción y que argumente cada paso para</w:t>
+      </w:r>
+      <w:r>
+        <w:t xml:space="preserve"> </w:t>
+      </w:r>
+      <w:r>
+        <w:t xml:space="preserve">que </w:t>
+      </w:r>
+      <w:r>
+        <w:t>luego realice una conjetura de los resultados obtenidos. Para ello en grupos cada estudiante debe construir un triángulo diferente y luego compara sus resultados y verificar su conjetura.</w:t>
       </w:r>
     </w:p>
     <w:p>
@@ -370,11 +365,11 @@
         <w:jc w:val="both"/>
       </w:pPr>
       <w:r>
-        <w:t xml:space="preserve">La siguiente unidad del tema estudia los criterios de congruencia para lo cual ya se han establecido varios conceptos que servirán como razones para argumentar y justificar la congruencia de dos triángulos. Inicie el tema presentando varias parejas de triángulos que sean iguales y algunos que </w:t>
+        <w:t xml:space="preserve">La siguiente unidad del tema estudia los criterios de congruencia para lo cual ya se han establecido varios conceptos que servirán como razones para argumentar y justificar la congruencia de dos </w:t>
       </w:r>
       <w:r>
         <w:lastRenderedPageBreak/>
-        <w:t>no lo sean y pregunte que tienen en común y que tienen de diferente cada pareja de triángulos, cuales parejas de triángulos son iguales y esto a que se debe.</w:t>
+        <w:t>triángulos. Inicie el tema presentando varias parejas de triángulos que sean iguales y algunos que no lo sean y pregunte que tienen en común y que tienen de diferente cada pareja de triángulos, cuales parejas de triángulos son iguales y esto a que se debe.</w:t>
       </w:r>
     </w:p>
     <w:p>
@@ -398,7 +393,10 @@
         <w:jc w:val="both"/>
       </w:pPr>
       <w:r>
-        <w:t>La unidad de cuadriláteros se debe iniciar con la observación de varios cuadriláteros para que el estudiante haga una clasificación inicial y justifique porque hace esa clasificación, el profesor debe orientar la justificación de cada estudiante hacia el concepto de paralelismo entre sus lados.</w:t>
+        <w:t>El tema</w:t>
+      </w:r>
+      <w:r>
+        <w:t xml:space="preserve"> de cuadriláteros se debe iniciar con la observación de varios cuadriláteros para que el estudiante haga una clasificación inicial y justifique porque hace esa clasificación, el profesor debe orientar la justificación de cada estudiante hacia el concepto de paralelismo entre sus lados.</w:t>
       </w:r>
     </w:p>
     <w:p>
@@ -419,30 +417,9 @@
       <w:r>
         <w:t>Por último se estudian las propiedades de los paralelogramos que se deben verificar mediante construcciones geométricas para poder ser argumentadas.</w:t>
       </w:r>
-    </w:p>
-    <w:p>
-      <w:r>
-        <w:t xml:space="preserve"> </w:t>
-      </w:r>
-    </w:p>
-    <w:p>
-      <w:r>
-        <w:t xml:space="preserve">  </w:t>
-      </w:r>
-    </w:p>
-    <w:p/>
-    <w:p>
-      <w:r>
-        <w:t xml:space="preserve">  </w:t>
-      </w:r>
-    </w:p>
-    <w:p>
-      <w:r>
-        <w:t xml:space="preserve">     </w:t>
-      </w:r>
-    </w:p>
-    <w:p/>
-    <w:p/>
+      <w:bookmarkStart w:id="0" w:name="_GoBack"/>
+      <w:bookmarkEnd w:id="0"/>
+    </w:p>
     <w:sectPr>
       <w:pgSz w:w="12240" w:h="15840"/>
       <w:pgMar w:top="1417" w:right="1701" w:bottom="1417" w:left="1701" w:header="708" w:footer="708" w:gutter="0"/>
@@ -456,6 +433,119 @@
 <file path=word/numbering.xml><?xml version="1.0" encoding="utf-8"?>
 <w:numbering xmlns:wpc="http://schemas.microsoft.com/office/word/2010/wordprocessingCanvas" xmlns:mc="http://schemas.openxmlformats.org/markup-compatibility/2006" xmlns:o="urn:schemas-microsoft-com:office:office" xmlns:r="http://schemas.openxmlformats.org/officeDocument/2006/relationships" xmlns:m="http://schemas.openxmlformats.org/officeDocument/2006/math" xmlns:v="urn:schemas-microsoft-com:vml" xmlns:wp14="http://schemas.microsoft.com/office/word/2010/wordprocessingDrawing" xmlns:wp="http://schemas.openxmlformats.org/drawingml/2006/wordprocessingDrawing" xmlns:w10="urn:schemas-microsoft-com:office:word" xmlns:w="http://schemas.openxmlformats.org/wordprocessingml/2006/main" xmlns:w14="http://schemas.microsoft.com/office/word/2010/wordml" xmlns:w15="http://schemas.microsoft.com/office/word/2012/wordml" xmlns:wpg="http://schemas.microsoft.com/office/word/2010/wordprocessingGroup" xmlns:wpi="http://schemas.microsoft.com/office/word/2010/wordprocessingInk" xmlns:wne="http://schemas.microsoft.com/office/word/2006/wordml" xmlns:wps="http://schemas.microsoft.com/office/word/2010/wordprocessingShape" mc:Ignorable="w14 w15 wp14">
   <w:abstractNum w:abstractNumId="0">
+    <w:nsid w:val="445F403A"/>
+    <w:multiLevelType w:val="hybridMultilevel"/>
+    <w:tmpl w:val="573AAEB6"/>
+    <w:lvl w:ilvl="0" w:tplc="240A0001">
+      <w:start w:val="1"/>
+      <w:numFmt w:val="bullet"/>
+      <w:lvlText w:val=""/>
+      <w:lvlJc w:val="left"/>
+      <w:pPr>
+        <w:ind w:left="720" w:hanging="360"/>
+      </w:pPr>
+      <w:rPr>
+        <w:rFonts w:ascii="Symbol" w:hAnsi="Symbol" w:hint="default"/>
+      </w:rPr>
+    </w:lvl>
+    <w:lvl w:ilvl="1" w:tplc="240A0003" w:tentative="1">
+      <w:start w:val="1"/>
+      <w:numFmt w:val="bullet"/>
+      <w:lvlText w:val="o"/>
+      <w:lvlJc w:val="left"/>
+      <w:pPr>
+        <w:ind w:left="1440" w:hanging="360"/>
+      </w:pPr>
+      <w:rPr>
+        <w:rFonts w:ascii="Courier New" w:hAnsi="Courier New" w:cs="Courier New" w:hint="default"/>
+      </w:rPr>
+    </w:lvl>
+    <w:lvl w:ilvl="2" w:tplc="240A0005" w:tentative="1">
+      <w:start w:val="1"/>
+      <w:numFmt w:val="bullet"/>
+      <w:lvlText w:val=""/>
+      <w:lvlJc w:val="left"/>
+      <w:pPr>
+        <w:ind w:left="2160" w:hanging="360"/>
+      </w:pPr>
+      <w:rPr>
+        <w:rFonts w:ascii="Wingdings" w:hAnsi="Wingdings" w:hint="default"/>
+      </w:rPr>
+    </w:lvl>
+    <w:lvl w:ilvl="3" w:tplc="240A0001" w:tentative="1">
+      <w:start w:val="1"/>
+      <w:numFmt w:val="bullet"/>
+      <w:lvlText w:val=""/>
+      <w:lvlJc w:val="left"/>
+      <w:pPr>
+        <w:ind w:left="2880" w:hanging="360"/>
+      </w:pPr>
+      <w:rPr>
+        <w:rFonts w:ascii="Symbol" w:hAnsi="Symbol" w:hint="default"/>
+      </w:rPr>
+    </w:lvl>
+    <w:lvl w:ilvl="4" w:tplc="240A0003" w:tentative="1">
+      <w:start w:val="1"/>
+      <w:numFmt w:val="bullet"/>
+      <w:lvlText w:val="o"/>
+      <w:lvlJc w:val="left"/>
+      <w:pPr>
+        <w:ind w:left="3600" w:hanging="360"/>
+      </w:pPr>
+      <w:rPr>
+        <w:rFonts w:ascii="Courier New" w:hAnsi="Courier New" w:cs="Courier New" w:hint="default"/>
+      </w:rPr>
+    </w:lvl>
+    <w:lvl w:ilvl="5" w:tplc="240A0005" w:tentative="1">
+      <w:start w:val="1"/>
+      <w:numFmt w:val="bullet"/>
+      <w:lvlText w:val=""/>
+      <w:lvlJc w:val="left"/>
+      <w:pPr>
+        <w:ind w:left="4320" w:hanging="360"/>
+      </w:pPr>
+      <w:rPr>
+        <w:rFonts w:ascii="Wingdings" w:hAnsi="Wingdings" w:hint="default"/>
+      </w:rPr>
+    </w:lvl>
+    <w:lvl w:ilvl="6" w:tplc="240A0001" w:tentative="1">
+      <w:start w:val="1"/>
+      <w:numFmt w:val="bullet"/>
+      <w:lvlText w:val=""/>
+      <w:lvlJc w:val="left"/>
+      <w:pPr>
+        <w:ind w:left="5040" w:hanging="360"/>
+      </w:pPr>
+      <w:rPr>
+        <w:rFonts w:ascii="Symbol" w:hAnsi="Symbol" w:hint="default"/>
+      </w:rPr>
+    </w:lvl>
+    <w:lvl w:ilvl="7" w:tplc="240A0003" w:tentative="1">
+      <w:start w:val="1"/>
+      <w:numFmt w:val="bullet"/>
+      <w:lvlText w:val="o"/>
+      <w:lvlJc w:val="left"/>
+      <w:pPr>
+        <w:ind w:left="5760" w:hanging="360"/>
+      </w:pPr>
+      <w:rPr>
+        <w:rFonts w:ascii="Courier New" w:hAnsi="Courier New" w:cs="Courier New" w:hint="default"/>
+      </w:rPr>
+    </w:lvl>
+    <w:lvl w:ilvl="8" w:tplc="240A0005" w:tentative="1">
+      <w:start w:val="1"/>
+      <w:numFmt w:val="bullet"/>
+      <w:lvlText w:val=""/>
+      <w:lvlJc w:val="left"/>
+      <w:pPr>
+        <w:ind w:left="6480" w:hanging="360"/>
+      </w:pPr>
+      <w:rPr>
+        <w:rFonts w:ascii="Wingdings" w:hAnsi="Wingdings" w:hint="default"/>
+      </w:rPr>
+    </w:lvl>
+  </w:abstractNum>
+  <w:abstractNum w:abstractNumId="1">
     <w:nsid w:val="62EA06B6"/>
     <w:multiLevelType w:val="hybridMultilevel"/>
     <w:tmpl w:val="5F085258"/>
@@ -569,6 +659,9 @@
     </w:lvl>
   </w:abstractNum>
   <w:num w:numId="1">
+    <w:abstractNumId w:val="1"/>
+  </w:num>
+  <w:num w:numId="2">
     <w:abstractNumId w:val="0"/>
   </w:num>
 </w:numbering>

</xml_diff>